<commit_message>
Updated Pathing and resources folder
</commit_message>
<xml_diff>
--- a/Online/MAP2_Uploader/Uploader/resources/Templates/Previsit/MAP_elig_proxy_template.docx
+++ b/Online/MAP2_Uploader/Uploader/resources/Templates/Previsit/MAP_elig_proxy_template.docx
@@ -14,7 +14,7 @@
           <w:noProof/>
         </w:rPr>
         <w:drawing>
-          <wp:anchor distT="0" distB="0" distL="114300" distR="114300" simplePos="0" relativeHeight="251656192" behindDoc="1" locked="0" layoutInCell="1" allowOverlap="1" wp14:anchorId="681E626C" wp14:editId="6D52D5F7">
+          <wp:anchor distT="0" distB="0" distL="114300" distR="114300" simplePos="0" relativeHeight="251656192" behindDoc="1" locked="0" layoutInCell="1" allowOverlap="1" wp14:anchorId="681E626C" wp14:editId="67E5CC26">
             <wp:simplePos x="0" y="0"/>
             <wp:positionH relativeFrom="margin">
               <wp:align>right</wp:align>
@@ -22,14 +22,14 @@
             <wp:positionV relativeFrom="paragraph">
               <wp:posOffset>0</wp:posOffset>
             </wp:positionV>
-            <wp:extent cx="1127760" cy="1038225"/>
+            <wp:extent cx="956310" cy="1038225"/>
             <wp:effectExtent l="0" t="0" r="0" b="9525"/>
             <wp:wrapTight wrapText="bothSides">
               <wp:wrapPolygon edited="0">
                 <wp:start x="0" y="0"/>
                 <wp:lineTo x="0" y="21402"/>
-                <wp:lineTo x="21162" y="21402"/>
-                <wp:lineTo x="21162" y="0"/>
+                <wp:lineTo x="21084" y="21402"/>
+                <wp:lineTo x="21084" y="0"/>
                 <wp:lineTo x="0" y="0"/>
               </wp:wrapPolygon>
             </wp:wrapTight>
@@ -60,7 +60,7 @@
                   <pic:spPr bwMode="auto">
                     <a:xfrm>
                       <a:off x="0" y="0"/>
-                      <a:ext cx="1127760" cy="1038225"/>
+                      <a:ext cx="956310" cy="1038225"/>
                     </a:xfrm>
                     <a:prstGeom prst="rect">
                       <a:avLst/>
@@ -87,6 +87,22 @@
           </wp:anchor>
         </w:drawing>
       </w:r>
+    </w:p>
+    <w:p>
+      <w:pPr>
+        <w:ind w:right="18"/>
+        <w:rPr>
+          <w:rFonts w:cs="Arial"/>
+        </w:rPr>
+      </w:pPr>
+    </w:p>
+    <w:p>
+      <w:pPr>
+        <w:ind w:right="18"/>
+        <w:rPr>
+          <w:rFonts w:cs="Arial"/>
+        </w:rPr>
+      </w:pPr>
       <w:r>
         <w:rPr>
           <w:rFonts w:cs="Arial"/>
@@ -110,7 +126,7 @@
           <w:rFonts w:cs="Arial"/>
           <w:noProof/>
         </w:rPr>
-        <w:t>November 19, 2021</w:t>
+        <w:t>December 30, 2021</w:t>
       </w:r>
       <w:r>
         <w:rPr>
@@ -772,7 +788,11 @@
       </w:r>
       <w:proofErr w:type="spellStart"/>
       <w:r>
-        <w:t>first_name`</w:t>
+        <w:t>first_name</w:t>
+      </w:r>
+      <w:proofErr w:type="spellEnd"/>
+      <w:r>
+        <w:t>`</w:t>
       </w:r>
     </w:p>
     <w:p>
@@ -788,14 +808,7 @@
         <w:rPr>
           <w:rFonts w:cs="Arial"/>
         </w:rPr>
-        <w:t>’s</w:t>
-      </w:r>
-      <w:proofErr w:type="spellEnd"/>
-      <w:r>
-        <w:rPr>
-          <w:rFonts w:cs="Arial"/>
-        </w:rPr>
-        <w:t xml:space="preserve"> everyday functioning. </w:t>
+        <w:t xml:space="preserve">’s everyday functioning. </w:t>
       </w:r>
     </w:p>
     <w:p>
@@ -1408,6 +1421,121 @@
     <w:bookmarkEnd w:id="2"/>
     <w:p>
       <w:pPr>
+        <w:numPr>
+          <w:ilvl w:val="0"/>
+          <w:numId w:val="1"/>
+        </w:numPr>
+        <w:contextualSpacing/>
+        <w:rPr>
+          <w:rFonts w:cs="Arial"/>
+          <w:vanish/>
+          <w:szCs w:val="24"/>
+          <w:specVanish/>
+        </w:rPr>
+      </w:pPr>
+      <w:r>
+        <w:rPr>
+          <w:rFonts w:cs="Arial"/>
+          <w:b/>
+          <w:szCs w:val="26"/>
+        </w:rPr>
+        <w:t xml:space="preserve">Consent Statement. </w:t>
+      </w:r>
+      <w:r>
+        <w:rPr>
+          <w:rFonts w:cs="Arial"/>
+          <w:szCs w:val="26"/>
+        </w:rPr>
+        <w:t xml:space="preserve">This document describes the </w:t>
+      </w:r>
+      <w:r>
+        <w:rPr>
+          <w:rFonts w:cs="Arial"/>
+          <w:b/>
+          <w:bCs/>
+          <w:szCs w:val="26"/>
+        </w:rPr>
+        <w:t>V</w:t>
+      </w:r>
+      <w:r>
+        <w:rPr>
+          <w:rFonts w:cs="Arial"/>
+          <w:b/>
+          <w:szCs w:val="26"/>
+        </w:rPr>
+        <w:t>MAP Study</w:t>
+      </w:r>
+      <w:r>
+        <w:rPr>
+          <w:rFonts w:cs="Arial"/>
+          <w:szCs w:val="26"/>
+        </w:rPr>
+        <w:t xml:space="preserve">. Please read the form thoroughly before the appointment. If you have questions, please call </w:t>
+      </w:r>
+      <w:r>
+        <w:rPr>
+          <w:rFonts w:cs="Arial"/>
+          <w:b/>
+          <w:szCs w:val="26"/>
+        </w:rPr>
+        <w:t xml:space="preserve">615-347-6937 </w:t>
+      </w:r>
+      <w:r>
+        <w:rPr>
+          <w:rFonts w:cs="Arial"/>
+          <w:bCs/>
+          <w:szCs w:val="26"/>
+        </w:rPr>
+        <w:t xml:space="preserve">or we can discuss your questions at the </w:t>
+      </w:r>
+      <w:r>
+        <w:rPr>
+          <w:rFonts w:cs="Arial"/>
+          <w:szCs w:val="26"/>
+        </w:rPr>
+        <w:t xml:space="preserve">appointment. We will ask you and </w:t>
+      </w:r>
+    </w:p>
+    <w:p>
+      <w:pPr>
+        <w:numPr>
+          <w:ilvl w:val="0"/>
+          <w:numId w:val="1"/>
+        </w:numPr>
+        <w:contextualSpacing/>
+        <w:rPr>
+          <w:rFonts w:cs="Arial"/>
+          <w:vanish/>
+          <w:szCs w:val="24"/>
+          <w:specVanish/>
+        </w:rPr>
+      </w:pPr>
+      <w:r>
+        <w:rPr>
+          <w:rFonts w:cs="Arial"/>
+          <w:szCs w:val="26"/>
+        </w:rPr>
+        <w:t xml:space="preserve">`r </w:t>
+      </w:r>
+      <w:proofErr w:type="spellStart"/>
+      <w:r>
+        <w:rPr>
+          <w:rFonts w:cs="Arial"/>
+          <w:szCs w:val="26"/>
+        </w:rPr>
+        <w:t>first_name</w:t>
+      </w:r>
+      <w:proofErr w:type="spellEnd"/>
+      <w:r>
+        <w:rPr>
+          <w:rFonts w:cs="Arial"/>
+          <w:szCs w:val="26"/>
+        </w:rPr>
+        <w:t>`</w:t>
+      </w:r>
+    </w:p>
+    <w:p>
+      <w:pPr>
         <w:pStyle w:val="ListParagraph"/>
         <w:numPr>
           <w:ilvl w:val="0"/>
@@ -1415,122 +1543,85 @@
         </w:numPr>
         <w:rPr>
           <w:rFonts w:cs="Arial"/>
-          <w:vanish/>
-          <w:szCs w:val="24"/>
-          <w:specVanish/>
-        </w:rPr>
-      </w:pPr>
-    </w:p>
-    <w:p>
-      <w:pPr>
-        <w:rPr>
-          <w:rFonts w:cs="Arial"/>
-          <w:vanish/>
-          <w:szCs w:val="24"/>
-          <w:specVanish/>
-        </w:rPr>
-      </w:pPr>
-      <w:r>
-        <w:rPr>
-          <w:rFonts w:cs="Arial"/>
-        </w:rPr>
-        <w:t xml:space="preserve">`r </w:t>
-      </w:r>
-      <w:proofErr w:type="spellStart"/>
-      <w:r>
-        <w:rPr>
-          <w:rFonts w:cs="Arial"/>
-        </w:rPr>
-        <w:t>consent_prox</w:t>
-      </w:r>
-      <w:proofErr w:type="spellEnd"/>
-      <w:r>
-        <w:rPr>
-          <w:rFonts w:cs="Arial"/>
-        </w:rPr>
-        <w:t>`</w:t>
-      </w:r>
-    </w:p>
-    <w:p>
-      <w:pPr>
-        <w:numPr>
-          <w:ilvl w:val="0"/>
-          <w:numId w:val="6"/>
-        </w:numPr>
+          <w:szCs w:val="26"/>
+        </w:rPr>
+      </w:pPr>
+      <w:r>
+        <w:rPr>
+          <w:rFonts w:cs="Arial"/>
+          <w:szCs w:val="26"/>
+        </w:rPr>
+        <w:t xml:space="preserve"> to sign the consent form after we review it with you at your eligibility visit appointment. </w:t>
+      </w:r>
+    </w:p>
+    <w:p>
+      <w:pPr>
+        <w:ind w:left="360"/>
         <w:contextualSpacing/>
         <w:rPr>
           <w:rFonts w:cs="Arial"/>
         </w:rPr>
       </w:pPr>
-      <w:r>
-        <w:rPr>
-          <w:rFonts w:cs="Arial"/>
-        </w:rPr>
-        <w:br/>
-      </w:r>
-    </w:p>
-    <w:p>
-      <w:pPr>
-        <w:numPr>
-          <w:ilvl w:val="0"/>
-          <w:numId w:val="22"/>
-        </w:numPr>
-        <w:contextualSpacing/>
-        <w:rPr>
-          <w:rFonts w:cs="Arial"/>
-          <w:vanish/>
-          <w:szCs w:val="24"/>
-          <w:specVanish/>
-        </w:rPr>
-      </w:pPr>
-    </w:p>
-    <w:p>
-      <w:pPr>
-        <w:numPr>
-          <w:ilvl w:val="0"/>
-          <w:numId w:val="22"/>
-        </w:numPr>
-        <w:contextualSpacing/>
-        <w:rPr>
-          <w:rFonts w:cs="Arial"/>
-          <w:vanish/>
-          <w:szCs w:val="24"/>
-          <w:specVanish/>
-        </w:rPr>
-      </w:pPr>
-      <w:r>
-        <w:rPr>
-          <w:rFonts w:cs="Arial"/>
-        </w:rPr>
-        <w:t xml:space="preserve">`r </w:t>
-      </w:r>
-      <w:proofErr w:type="spellStart"/>
-      <w:r>
-        <w:rPr>
-          <w:rFonts w:cs="Arial"/>
-        </w:rPr>
-        <w:t>partner_prox</w:t>
-      </w:r>
-      <w:proofErr w:type="spellEnd"/>
-      <w:r>
-        <w:rPr>
-          <w:rFonts w:cs="Arial"/>
-        </w:rPr>
-        <w:t>`</w:t>
-      </w:r>
     </w:p>
     <w:p>
       <w:pPr>
         <w:pStyle w:val="ListParagraph"/>
         <w:numPr>
           <w:ilvl w:val="0"/>
-          <w:numId w:val="22"/>
+          <w:numId w:val="24"/>
         </w:numPr>
         <w:rPr>
           <w:rFonts w:cs="Arial"/>
           <w:b/>
-        </w:rPr>
-      </w:pPr>
+          <w:szCs w:val="26"/>
+        </w:rPr>
+      </w:pPr>
+      <w:r>
+        <w:rPr>
+          <w:rFonts w:cs="Arial"/>
+          <w:b/>
+          <w:szCs w:val="26"/>
+        </w:rPr>
+        <w:t xml:space="preserve">Questionnaire Information Sheet. </w:t>
+      </w:r>
+      <w:r>
+        <w:rPr>
+          <w:rFonts w:cs="Arial"/>
+          <w:bCs/>
+          <w:szCs w:val="26"/>
+        </w:rPr>
+        <w:t>This sheet includes information about completing the questionnaires.</w:t>
+      </w:r>
+      <w:r>
+        <w:rPr>
+          <w:rFonts w:cs="Arial"/>
+          <w:b/>
+          <w:szCs w:val="26"/>
+        </w:rPr>
+        <w:t xml:space="preserve"> </w:t>
+      </w:r>
+      <w:r>
+        <w:rPr>
+          <w:rFonts w:cs="Arial"/>
+          <w:szCs w:val="26"/>
+        </w:rPr>
+        <w:t xml:space="preserve">Prior to the appointment, please </w:t>
+      </w:r>
+      <w:r>
+        <w:rPr>
+          <w:rFonts w:cs="Arial"/>
+          <w:b/>
+          <w:szCs w:val="26"/>
+        </w:rPr>
+        <w:t>complete ALL questionnaires</w:t>
+      </w:r>
+      <w:r>
+        <w:rPr>
+          <w:rFonts w:cs="Arial"/>
+          <w:szCs w:val="26"/>
+        </w:rPr>
+        <w:t>.</w:t>
+      </w:r>
     </w:p>
     <w:p>
       <w:pPr>
@@ -2505,8 +2596,8 @@
   <w:abstractNum w:abstractNumId="0" w15:restartNumberingAfterBreak="0">
     <w:nsid w:val="02FC25E5"/>
     <w:multiLevelType w:val="hybridMultilevel"/>
-    <w:tmpl w:val="E5EE8DEA"/>
-    <w:lvl w:ilvl="0" w:tplc="0409000F">
+    <w:tmpl w:val="89143A9E"/>
+    <w:lvl w:ilvl="0" w:tplc="F37A5232">
       <w:start w:val="1"/>
       <w:numFmt w:val="decimal"/>
       <w:lvlText w:val="%1."/>
@@ -4450,6 +4541,96 @@
     </w:lvl>
   </w:abstractNum>
   <w:abstractNum w:abstractNumId="21" w15:restartNumberingAfterBreak="0">
+    <w:nsid w:val="54C72D09"/>
+    <w:multiLevelType w:val="hybridMultilevel"/>
+    <w:tmpl w:val="C762917E"/>
+    <w:lvl w:ilvl="0" w:tplc="9D660386">
+      <w:start w:val="3"/>
+      <w:numFmt w:val="decimal"/>
+      <w:lvlText w:val="%1."/>
+      <w:lvlJc w:val="left"/>
+      <w:pPr>
+        <w:ind w:left="360" w:hanging="360"/>
+      </w:pPr>
+      <w:rPr>
+        <w:rFonts w:hint="default"/>
+        <w:b w:val="0"/>
+      </w:rPr>
+    </w:lvl>
+    <w:lvl w:ilvl="1" w:tplc="04090019" w:tentative="1">
+      <w:start w:val="1"/>
+      <w:numFmt w:val="lowerLetter"/>
+      <w:lvlText w:val="%2."/>
+      <w:lvlJc w:val="left"/>
+      <w:pPr>
+        <w:ind w:left="1440" w:hanging="360"/>
+      </w:pPr>
+    </w:lvl>
+    <w:lvl w:ilvl="2" w:tplc="0409001B" w:tentative="1">
+      <w:start w:val="1"/>
+      <w:numFmt w:val="lowerRoman"/>
+      <w:lvlText w:val="%3."/>
+      <w:lvlJc w:val="right"/>
+      <w:pPr>
+        <w:ind w:left="2160" w:hanging="180"/>
+      </w:pPr>
+    </w:lvl>
+    <w:lvl w:ilvl="3" w:tplc="0409000F" w:tentative="1">
+      <w:start w:val="1"/>
+      <w:numFmt w:val="decimal"/>
+      <w:lvlText w:val="%4."/>
+      <w:lvlJc w:val="left"/>
+      <w:pPr>
+        <w:ind w:left="2880" w:hanging="360"/>
+      </w:pPr>
+    </w:lvl>
+    <w:lvl w:ilvl="4" w:tplc="04090019" w:tentative="1">
+      <w:start w:val="1"/>
+      <w:numFmt w:val="lowerLetter"/>
+      <w:lvlText w:val="%5."/>
+      <w:lvlJc w:val="left"/>
+      <w:pPr>
+        <w:ind w:left="3600" w:hanging="360"/>
+      </w:pPr>
+    </w:lvl>
+    <w:lvl w:ilvl="5" w:tplc="0409001B" w:tentative="1">
+      <w:start w:val="1"/>
+      <w:numFmt w:val="lowerRoman"/>
+      <w:lvlText w:val="%6."/>
+      <w:lvlJc w:val="right"/>
+      <w:pPr>
+        <w:ind w:left="4320" w:hanging="180"/>
+      </w:pPr>
+    </w:lvl>
+    <w:lvl w:ilvl="6" w:tplc="0409000F" w:tentative="1">
+      <w:start w:val="1"/>
+      <w:numFmt w:val="decimal"/>
+      <w:lvlText w:val="%7."/>
+      <w:lvlJc w:val="left"/>
+      <w:pPr>
+        <w:ind w:left="5040" w:hanging="360"/>
+      </w:pPr>
+    </w:lvl>
+    <w:lvl w:ilvl="7" w:tplc="04090019" w:tentative="1">
+      <w:start w:val="1"/>
+      <w:numFmt w:val="lowerLetter"/>
+      <w:lvlText w:val="%8."/>
+      <w:lvlJc w:val="left"/>
+      <w:pPr>
+        <w:ind w:left="5760" w:hanging="360"/>
+      </w:pPr>
+    </w:lvl>
+    <w:lvl w:ilvl="8" w:tplc="0409001B" w:tentative="1">
+      <w:start w:val="1"/>
+      <w:numFmt w:val="lowerRoman"/>
+      <w:lvlText w:val="%9."/>
+      <w:lvlJc w:val="right"/>
+      <w:pPr>
+        <w:ind w:left="6480" w:hanging="180"/>
+      </w:pPr>
+    </w:lvl>
+  </w:abstractNum>
+  <w:abstractNum w:abstractNumId="22" w15:restartNumberingAfterBreak="0">
     <w:nsid w:val="78FE702B"/>
     <w:multiLevelType w:val="hybridMultilevel"/>
     <w:tmpl w:val="E306E610"/>
@@ -4543,7 +4724,7 @@
     <w:abstractNumId w:val="0"/>
   </w:num>
   <w:num w:numId="2">
-    <w:abstractNumId w:val="21"/>
+    <w:abstractNumId w:val="22"/>
   </w:num>
   <w:num w:numId="3">
     <w:abstractNumId w:val="2"/>
@@ -4604,6 +4785,39 @@
   </w:num>
   <w:num w:numId="22">
     <w:abstractNumId w:val="17"/>
+  </w:num>
+  <w:num w:numId="23">
+    <w:abstractNumId w:val="0"/>
+    <w:lvlOverride w:ilvl="0">
+      <w:startOverride w:val="1"/>
+    </w:lvlOverride>
+    <w:lvlOverride w:ilvl="1">
+      <w:startOverride w:val="1"/>
+    </w:lvlOverride>
+    <w:lvlOverride w:ilvl="2">
+      <w:startOverride w:val="1"/>
+    </w:lvlOverride>
+    <w:lvlOverride w:ilvl="3">
+      <w:startOverride w:val="1"/>
+    </w:lvlOverride>
+    <w:lvlOverride w:ilvl="4">
+      <w:startOverride w:val="1"/>
+    </w:lvlOverride>
+    <w:lvlOverride w:ilvl="5">
+      <w:startOverride w:val="1"/>
+    </w:lvlOverride>
+    <w:lvlOverride w:ilvl="6">
+      <w:startOverride w:val="1"/>
+    </w:lvlOverride>
+    <w:lvlOverride w:ilvl="7">
+      <w:startOverride w:val="1"/>
+    </w:lvlOverride>
+    <w:lvlOverride w:ilvl="8">
+      <w:startOverride w:val="1"/>
+    </w:lvlOverride>
+  </w:num>
+  <w:num w:numId="24">
+    <w:abstractNumId w:val="21"/>
   </w:num>
 </w:numbering>
 </file>

</xml_diff>